<commit_message>
Updated software engineering notes
</commit_message>
<xml_diff>
--- a/Misc/notes/se/Software Engineering.docx
+++ b/Misc/notes/se/Software Engineering.docx
@@ -2928,16 +2928,7 @@
         <w:t>This phase includes activities such as collecting information relating to data items that would be input to the system, processing required to be carried out on these data, output data needed to be produced by the system, and various constraints on development.</w:t>
       </w:r>
       <w:r>
-        <w:t xml:space="preserve"> </w:t>
-      </w:r>
-      <w:r>
-        <w:t xml:space="preserve">Feedback paths allow error correction. But there is no feedback path to </w:t>
-      </w:r>
-      <w:r>
-        <w:t xml:space="preserve">the </w:t>
-      </w:r>
-      <w:r>
-        <w:t>Feasibility Study phase.</w:t>
+        <w:t xml:space="preserve"> Feedback paths allow error correction. But there is no feedback path to the Feasibility Study phase.</w:t>
       </w:r>
     </w:p>
     <w:p>
@@ -3178,6 +3169,9 @@
     </w:p>
     <w:p>
       <w:r>
+        <w:rPr>
+          <w:noProof/>
+        </w:rPr>
         <w:drawing>
           <wp:anchor distT="0" distB="0" distL="114300" distR="114300" simplePos="0" relativeHeight="251691008" behindDoc="0" locked="0" layoutInCell="1" allowOverlap="1" wp14:anchorId="25247089" wp14:editId="3D1787D6">
             <wp:simplePos x="0" y="0"/>
@@ -3462,6 +3456,9 @@
     </w:p>
     <w:p>
       <w:r>
+        <w:rPr>
+          <w:noProof/>
+        </w:rPr>
         <w:drawing>
           <wp:anchor distT="0" distB="0" distL="114300" distR="114300" simplePos="0" relativeHeight="251692032" behindDoc="0" locked="0" layoutInCell="1" allowOverlap="1" wp14:anchorId="34241724" wp14:editId="7A3B2382">
             <wp:simplePos x="0" y="0"/>
@@ -3846,11 +3843,906 @@
         <w:t>RAD Model (Rapid Application Development)</w:t>
       </w:r>
     </w:p>
-    <w:p/>
+    <w:p>
+      <w:r>
+        <w:t>IBM proposed this model in the 1980s. The crucial feature of this model is the use of powerful development tools and techniques. This model works when a project can be broken down into small modules</w:t>
+      </w:r>
+      <w:r>
+        <w:t>, assigned independently to separate teams, and</w:t>
+      </w:r>
+      <w:r>
+        <w:t xml:space="preserve"> combined to form the final project.</w:t>
+      </w:r>
+      <w:r>
+        <w:t xml:space="preserve"> Each module development </w:t>
+      </w:r>
+      <w:r>
+        <w:t xml:space="preserve">uses basic steps as in the waterfall model, i.e., analyzing, designing, coding, </w:t>
+      </w:r>
+      <w:r>
+        <w:t>testing, etc. The time taken for the project completion is generally 60-90 days, which is much less.</w:t>
+      </w:r>
+    </w:p>
+    <w:p>
+      <w:r>
+        <w:t>This model consists of 4 primary phases: Requirements planning, User description, Construction, and Cutoff.</w:t>
+      </w:r>
+    </w:p>
+    <w:p>
+      <w:pPr>
+        <w:spacing w:after="0"/>
+      </w:pPr>
+      <w:r>
+        <w:t>Requirement Planning:</w:t>
+      </w:r>
+    </w:p>
+    <w:p>
+      <w:r>
+        <w:t>It involves various techniques used in requirements elicitation like brainstorming, task and form analysis, user scenarios, FAST (Facilitated Application Development Technique), etc. It also consists of a structured plan describing the critical data, methods to obtain it, and then processing it to form the final refined model.</w:t>
+      </w:r>
+    </w:p>
+    <w:p>
+      <w:pPr>
+        <w:spacing w:after="0"/>
+      </w:pPr>
+      <w:r>
+        <w:lastRenderedPageBreak/>
+        <w:t>User Description:</w:t>
+      </w:r>
+    </w:p>
+    <w:p>
+      <w:r>
+        <w:t>This phase consists of taking user feedback to build a prototype. It includes the validation of data collected in the first phase.</w:t>
+      </w:r>
+    </w:p>
+    <w:p>
+      <w:pPr>
+        <w:spacing w:after="0"/>
+      </w:pPr>
+      <w:r>
+        <w:t>Construction:</w:t>
+      </w:r>
+    </w:p>
+    <w:p>
+      <w:r>
+        <w:t>Refinement and delivery of the prototype, after using powerful automated tools to make required modifications and enhancements, and then transforming process and data models into the final working product is done in this phase.</w:t>
+      </w:r>
+    </w:p>
+    <w:p>
+      <w:pPr>
+        <w:spacing w:after="0"/>
+      </w:pPr>
+      <w:r>
+        <w:t>Cutover:</w:t>
+      </w:r>
+    </w:p>
+    <w:p>
+      <w:pPr>
+        <w:spacing w:after="0"/>
+      </w:pPr>
+      <w:r>
+        <w:t xml:space="preserve">All modules are tested using powerfully automated tools, followed by acceptance testing by the user. </w:t>
+      </w:r>
+      <w:r>
+        <w:t>The process involves building a rapid prototype, delivering it to the customer, and taking feedback. After customer validation, SRS is developed, and the design is finalized.</w:t>
+      </w:r>
+    </w:p>
+    <w:p>
+      <w:pPr>
+        <w:spacing w:after="0"/>
+      </w:pPr>
+      <w:r>
+        <w:drawing>
+          <wp:anchor distT="0" distB="0" distL="114300" distR="114300" simplePos="0" relativeHeight="251693056" behindDoc="0" locked="0" layoutInCell="1" allowOverlap="1" wp14:anchorId="327B6C16" wp14:editId="0AB95C47">
+            <wp:simplePos x="0" y="0"/>
+            <wp:positionH relativeFrom="margin">
+              <wp:align>center</wp:align>
+            </wp:positionH>
+            <wp:positionV relativeFrom="paragraph">
+              <wp:posOffset>407</wp:posOffset>
+            </wp:positionV>
+            <wp:extent cx="3502025" cy="2854960"/>
+            <wp:effectExtent l="0" t="0" r="3175" b="2540"/>
+            <wp:wrapTopAndBottom/>
+            <wp:docPr id="13" name="Picture 13"/>
+            <wp:cNvGraphicFramePr>
+              <a:graphicFrameLocks xmlns:a="http://schemas.openxmlformats.org/drawingml/2006/main" noChangeAspect="1"/>
+            </wp:cNvGraphicFramePr>
+            <a:graphic xmlns:a="http://schemas.openxmlformats.org/drawingml/2006/main">
+              <a:graphicData uri="http://schemas.openxmlformats.org/drawingml/2006/picture">
+                <pic:pic xmlns:pic="http://schemas.openxmlformats.org/drawingml/2006/picture">
+                  <pic:nvPicPr>
+                    <pic:cNvPr id="1" name=""/>
+                    <pic:cNvPicPr/>
+                  </pic:nvPicPr>
+                  <pic:blipFill>
+                    <a:blip r:embed="rId14">
+                      <a:extLst>
+                        <a:ext uri="{28A0092B-C50C-407E-A947-70E740481C1C}">
+                          <a14:useLocalDpi xmlns:a14="http://schemas.microsoft.com/office/drawing/2010/main" val="0"/>
+                        </a:ext>
+                      </a:extLst>
+                    </a:blip>
+                    <a:stretch>
+                      <a:fillRect/>
+                    </a:stretch>
+                  </pic:blipFill>
+                  <pic:spPr>
+                    <a:xfrm>
+                      <a:off x="0" y="0"/>
+                      <a:ext cx="3502025" cy="2854960"/>
+                    </a:xfrm>
+                    <a:prstGeom prst="rect">
+                      <a:avLst/>
+                    </a:prstGeom>
+                  </pic:spPr>
+                </pic:pic>
+              </a:graphicData>
+            </a:graphic>
+            <wp14:sizeRelH relativeFrom="margin">
+              <wp14:pctWidth>0</wp14:pctWidth>
+            </wp14:sizeRelH>
+            <wp14:sizeRelV relativeFrom="margin">
+              <wp14:pctHeight>0</wp14:pctHeight>
+            </wp14:sizeRelV>
+          </wp:anchor>
+        </w:drawing>
+      </w:r>
+      <w:r>
+        <w:t>Advantages:</w:t>
+      </w:r>
+    </w:p>
+    <w:p>
+      <w:pPr>
+        <w:spacing w:after="0"/>
+      </w:pPr>
+      <w:r>
+        <w:sym w:font="Wingdings" w:char="F0E0"/>
+      </w:r>
+      <w:r>
+        <w:t xml:space="preserve"> Use of reusable components helps reduce the project’s cycle time.</w:t>
+      </w:r>
+    </w:p>
+    <w:p>
+      <w:pPr>
+        <w:spacing w:after="0"/>
+      </w:pPr>
+      <w:r>
+        <w:sym w:font="Wingdings" w:char="F0E0"/>
+      </w:r>
+      <w:r>
+        <w:t xml:space="preserve"> It is easier to accommodate requirement changes as customer feedback is available at the initial stages.</w:t>
+      </w:r>
+    </w:p>
+    <w:p>
+      <w:pPr>
+        <w:spacing w:after="0"/>
+      </w:pPr>
+      <w:r>
+        <w:sym w:font="Wingdings" w:char="F0E0"/>
+      </w:r>
+      <w:r>
+        <w:t xml:space="preserve"> Powerful tools increase quality, decrease time, and reduce cost as few developers are required.</w:t>
+      </w:r>
+    </w:p>
+    <w:p>
+      <w:r>
+        <w:sym w:font="Wingdings" w:char="F0E0"/>
+      </w:r>
+      <w:r>
+        <w:t xml:space="preserve"> The progress and development of the project can be measured through various stages. </w:t>
+      </w:r>
+    </w:p>
+    <w:p>
+      <w:pPr>
+        <w:spacing w:after="0"/>
+      </w:pPr>
+      <w:r>
+        <w:t>Disadvantages:</w:t>
+      </w:r>
+    </w:p>
+    <w:p>
+      <w:pPr>
+        <w:spacing w:after="0"/>
+      </w:pPr>
+      <w:r>
+        <w:sym w:font="Wingdings" w:char="F0E0"/>
+      </w:r>
+      <w:r>
+        <w:t xml:space="preserve"> The use of powerful tools requires highly skilled professionals</w:t>
+      </w:r>
+      <w:r>
+        <w:t xml:space="preserve"> and reusable components, without which it will fail.</w:t>
+      </w:r>
+    </w:p>
+    <w:p>
+      <w:pPr>
+        <w:spacing w:after="0"/>
+      </w:pPr>
+      <w:r>
+        <w:sym w:font="Wingdings" w:char="F0E0"/>
+      </w:r>
+      <w:r>
+        <w:t xml:space="preserve"> Customer involvement is required throughout the life cycle, and the team leader should work with developers and customers to close it in time.</w:t>
+      </w:r>
+    </w:p>
+    <w:p>
+      <w:r>
+        <w:sym w:font="Wingdings" w:char="F0E0"/>
+      </w:r>
+      <w:r>
+        <w:t xml:space="preserve">It is not meant for projects </w:t>
+      </w:r>
+      <w:r>
+        <w:t xml:space="preserve">that cannot be modularized suitably or small projects for which the cost of using automated tools may exceed the </w:t>
+      </w:r>
+      <w:r>
+        <w:t>entire budget.</w:t>
+      </w:r>
+    </w:p>
+    <w:p>
+      <w:pPr>
+        <w:pStyle w:val="ListParagraph"/>
+        <w:numPr>
+          <w:ilvl w:val="0"/>
+          <w:numId w:val="5"/>
+        </w:numPr>
+      </w:pPr>
+      <w:r>
+        <w:t>V – Model</w:t>
+      </w:r>
+    </w:p>
+    <w:p>
+      <w:r>
+        <w:t>The process</w:t>
+      </w:r>
+      <w:r>
+        <w:t xml:space="preserve"> executes </w:t>
+      </w:r>
+      <w:r>
+        <w:t>sequentially</w:t>
+      </w:r>
+      <w:r>
+        <w:t xml:space="preserve"> in V-shape. </w:t>
+      </w:r>
+      <w:r>
+        <w:t>It is also known as Verification and Validation model. The development of each step is directly associated with the testing phase. The next phase starts only once the previous one is completed.</w:t>
+      </w:r>
+      <w:r>
+        <w:t xml:space="preserve"> The two main phases of this model are development and validation. In each development phase, along with the development of the product, test case design and the plan for testing the product are carried out. The actual testing is carried out in the validation phase. This validation plan created during the development phase is carried out in the corresponding validation phase.</w:t>
+      </w:r>
+      <w:r>
+        <w:t xml:space="preserve"> Unlike </w:t>
+      </w:r>
+      <w:r>
+        <w:t xml:space="preserve">the </w:t>
+      </w:r>
+      <w:r>
+        <w:t xml:space="preserve">waterfall model, testing activities are spread </w:t>
+      </w:r>
+      <w:r>
+        <w:t>throughout</w:t>
+      </w:r>
+      <w:r>
+        <w:t xml:space="preserve"> the life cycle.</w:t>
+      </w:r>
+    </w:p>
+    <w:p>
+      <w:r>
+        <w:t>In the validation phase, testing is conducted in each corresponding phase.</w:t>
+      </w:r>
+    </w:p>
+    <w:p>
+      <w:r>
+        <w:lastRenderedPageBreak/>
+        <w:drawing>
+          <wp:anchor distT="0" distB="0" distL="114300" distR="114300" simplePos="0" relativeHeight="251694080" behindDoc="0" locked="0" layoutInCell="1" allowOverlap="1" wp14:anchorId="0B81BEB2" wp14:editId="1184E7F2">
+            <wp:simplePos x="0" y="0"/>
+            <wp:positionH relativeFrom="margin">
+              <wp:align>center</wp:align>
+            </wp:positionH>
+            <wp:positionV relativeFrom="paragraph">
+              <wp:posOffset>0</wp:posOffset>
+            </wp:positionV>
+            <wp:extent cx="3458845" cy="2756535"/>
+            <wp:effectExtent l="0" t="0" r="8255" b="5715"/>
+            <wp:wrapTopAndBottom/>
+            <wp:docPr id="14" name="Picture 14"/>
+            <wp:cNvGraphicFramePr>
+              <a:graphicFrameLocks xmlns:a="http://schemas.openxmlformats.org/drawingml/2006/main" noChangeAspect="1"/>
+            </wp:cNvGraphicFramePr>
+            <a:graphic xmlns:a="http://schemas.openxmlformats.org/drawingml/2006/main">
+              <a:graphicData uri="http://schemas.openxmlformats.org/drawingml/2006/picture">
+                <pic:pic xmlns:pic="http://schemas.openxmlformats.org/drawingml/2006/picture">
+                  <pic:nvPicPr>
+                    <pic:cNvPr id="1" name=""/>
+                    <pic:cNvPicPr/>
+                  </pic:nvPicPr>
+                  <pic:blipFill>
+                    <a:blip r:embed="rId15">
+                      <a:extLst>
+                        <a:ext uri="{28A0092B-C50C-407E-A947-70E740481C1C}">
+                          <a14:useLocalDpi xmlns:a14="http://schemas.microsoft.com/office/drawing/2010/main" val="0"/>
+                        </a:ext>
+                      </a:extLst>
+                    </a:blip>
+                    <a:stretch>
+                      <a:fillRect/>
+                    </a:stretch>
+                  </pic:blipFill>
+                  <pic:spPr>
+                    <a:xfrm>
+                      <a:off x="0" y="0"/>
+                      <a:ext cx="3458845" cy="2756535"/>
+                    </a:xfrm>
+                    <a:prstGeom prst="rect">
+                      <a:avLst/>
+                    </a:prstGeom>
+                  </pic:spPr>
+                </pic:pic>
+              </a:graphicData>
+            </a:graphic>
+            <wp14:sizeRelH relativeFrom="margin">
+              <wp14:pctWidth>0</wp14:pctWidth>
+            </wp14:sizeRelH>
+            <wp14:sizeRelV relativeFrom="margin">
+              <wp14:pctHeight>0</wp14:pctHeight>
+            </wp14:sizeRelV>
+          </wp:anchor>
+        </w:drawing>
+      </w:r>
+      <w:r>
+        <w:rPr>
+          <w:b/>
+          <w:bCs/>
+        </w:rPr>
+        <w:t xml:space="preserve">Design </w:t>
+      </w:r>
+      <w:r>
+        <w:rPr>
+          <w:b/>
+          <w:bCs/>
+        </w:rPr>
+        <w:t>P</w:t>
+      </w:r>
+      <w:r>
+        <w:rPr>
+          <w:b/>
+          <w:bCs/>
+        </w:rPr>
+        <w:t>hase</w:t>
+      </w:r>
+      <w:r>
+        <w:rPr>
+          <w:b/>
+          <w:bCs/>
+        </w:rPr>
+        <w:t>s</w:t>
+      </w:r>
+      <w:r>
+        <w:rPr>
+          <w:b/>
+          <w:bCs/>
+        </w:rPr>
+        <w:t>:</w:t>
+      </w:r>
+    </w:p>
+    <w:p>
+      <w:pPr>
+        <w:spacing w:after="0"/>
+      </w:pPr>
+      <w:r>
+        <w:sym w:font="Wingdings" w:char="F0E0"/>
+      </w:r>
+      <w:r>
+        <w:t xml:space="preserve">Requirement Analysis </w:t>
+      </w:r>
+      <w:r>
+        <w:t>– It contains detailed communication with the customer to understand their requirements and expectations. This stage is known as requirement gathering.</w:t>
+      </w:r>
+    </w:p>
+    <w:p>
+      <w:pPr>
+        <w:spacing w:after="0"/>
+      </w:pPr>
+      <w:r>
+        <w:sym w:font="Wingdings" w:char="F0E0"/>
+      </w:r>
+      <w:r>
+        <w:t>System Design – It contains the complete hardware and communication setup for project development.</w:t>
+      </w:r>
+    </w:p>
+    <w:p>
+      <w:pPr>
+        <w:spacing w:after="0"/>
+      </w:pPr>
+      <w:r>
+        <w:sym w:font="Wingdings" w:char="F0E0"/>
+      </w:r>
+      <w:r>
+        <w:t>Architectural Design – System design is broken into modules taking up different functionalities. Data transfer between internal modules and the outside world (other systems) is clearly understood.</w:t>
+      </w:r>
+    </w:p>
+    <w:p>
+      <w:r>
+        <w:sym w:font="Wingdings" w:char="F0E0"/>
+      </w:r>
+      <w:r>
+        <w:t>Module Design – The system breaks down into small modules. Detailed design of modules known as Low-Level Design (LLD) is designed.</w:t>
+      </w:r>
+    </w:p>
+    <w:p>
+      <w:r>
+        <w:rPr>
+          <w:b/>
+          <w:bCs/>
+        </w:rPr>
+        <w:t>Testing Phases:</w:t>
+      </w:r>
+    </w:p>
+    <w:p>
+      <w:pPr>
+        <w:spacing w:after="0"/>
+      </w:pPr>
+      <w:r>
+        <w:sym w:font="Wingdings" w:char="F0E0"/>
+      </w:r>
+      <w:r>
+        <w:t xml:space="preserve">Unit Testing – Plans are developed in the module design phase and executed to eliminate </w:t>
+      </w:r>
+      <w:r>
+        <w:t>code or unit-level bugs</w:t>
+      </w:r>
+      <w:r>
+        <w:t>.</w:t>
+      </w:r>
+    </w:p>
+    <w:p>
+      <w:pPr>
+        <w:spacing w:after="0"/>
+      </w:pPr>
+      <w:r>
+        <w:sym w:font="Wingdings" w:char="F0E0"/>
+      </w:r>
+      <w:r>
+        <w:t>Integration Testing – Modules are integrated, and the system is tested. This is performed in the architecture design phase. This test verifies the communication of modules among themselves.</w:t>
+      </w:r>
+    </w:p>
+    <w:p>
+      <w:pPr>
+        <w:spacing w:after="0"/>
+      </w:pPr>
+      <w:r>
+        <w:sym w:font="Wingdings" w:char="F0E0"/>
+      </w:r>
+      <w:r>
+        <w:t xml:space="preserve">System Testing – Complete application is tested with its functionality, </w:t>
+      </w:r>
+      <w:r>
+        <w:t>interdependency</w:t>
+      </w:r>
+      <w:r>
+        <w:t>, and communication. It tests the functional and non-functional requirements of the developed application.</w:t>
+      </w:r>
+    </w:p>
+    <w:p>
+      <w:r>
+        <w:sym w:font="Wingdings" w:char="F0E0"/>
+      </w:r>
+      <w:r>
+        <w:t xml:space="preserve">User Acceptance Testing (UAT) – Performed in a user environment resembling </w:t>
+      </w:r>
+      <w:r>
+        <w:t xml:space="preserve">a </w:t>
+      </w:r>
+      <w:r>
+        <w:t xml:space="preserve">production environment. It verifies that the delivered system meets </w:t>
+      </w:r>
+      <w:r>
+        <w:t xml:space="preserve">the </w:t>
+      </w:r>
+      <w:r>
+        <w:t xml:space="preserve">user’s </w:t>
+      </w:r>
+      <w:r>
+        <w:t>requirements</w:t>
+      </w:r>
+      <w:r>
+        <w:t xml:space="preserve"> and </w:t>
+      </w:r>
+      <w:r>
+        <w:t xml:space="preserve">is ready for </w:t>
+      </w:r>
+      <w:r>
+        <w:t>real-world</w:t>
+      </w:r>
+      <w:r>
+        <w:t xml:space="preserve"> use</w:t>
+      </w:r>
+      <w:r>
+        <w:t>.</w:t>
+      </w:r>
+    </w:p>
+    <w:p>
+      <w:pPr>
+        <w:spacing w:after="0"/>
+      </w:pPr>
+      <w:r>
+        <w:t>Advantages:</w:t>
+      </w:r>
+    </w:p>
+    <w:p>
+      <w:pPr>
+        <w:spacing w:after="0"/>
+      </w:pPr>
+      <w:r>
+        <w:sym w:font="Wingdings" w:char="F0E0"/>
+      </w:r>
+      <w:r>
+        <w:t xml:space="preserve">Much of the testing activities are carried out parallel with the development activities, leading to </w:t>
+      </w:r>
+      <w:r>
+        <w:t xml:space="preserve">a </w:t>
+      </w:r>
+      <w:r>
+        <w:t xml:space="preserve">shorter testing phase and faster product development </w:t>
+      </w:r>
+      <w:r>
+        <w:t>than</w:t>
+      </w:r>
+      <w:r>
+        <w:t xml:space="preserve"> the iterative waterfall model.</w:t>
+      </w:r>
+    </w:p>
+    <w:p>
+      <w:pPr>
+        <w:spacing w:after="0"/>
+      </w:pPr>
+      <w:r>
+        <w:sym w:font="Wingdings" w:char="F0E0"/>
+      </w:r>
+      <w:r>
+        <w:t>Test cases are designed when the schedule pressure is not built up, so the quality is better.</w:t>
+      </w:r>
+    </w:p>
+    <w:p>
+      <w:pPr>
+        <w:spacing w:after="0"/>
+      </w:pPr>
+      <w:r>
+        <w:sym w:font="Wingdings" w:char="F0E0"/>
+      </w:r>
+      <w:r>
+        <w:t>The test team is kept occupied throughout the development cycle</w:t>
+      </w:r>
+      <w:r>
+        <w:t>,</w:t>
+      </w:r>
+      <w:r>
+        <w:t xml:space="preserve"> unlike only during </w:t>
+      </w:r>
+      <w:r>
+        <w:t xml:space="preserve">the </w:t>
+      </w:r>
+      <w:r>
+        <w:t>testing phase</w:t>
+      </w:r>
+      <w:r>
+        <w:t xml:space="preserve"> </w:t>
+      </w:r>
+      <w:r>
+        <w:t xml:space="preserve">in </w:t>
+      </w:r>
+      <w:r>
+        <w:t xml:space="preserve">the </w:t>
+      </w:r>
+      <w:r>
+        <w:t>waterfall model.</w:t>
+      </w:r>
+    </w:p>
+    <w:p>
+      <w:r>
+        <w:sym w:font="Wingdings" w:char="F0E0"/>
+      </w:r>
+      <w:r>
+        <w:t xml:space="preserve">Testing team is associated with the project from </w:t>
+      </w:r>
+      <w:r>
+        <w:t xml:space="preserve">the </w:t>
+      </w:r>
+      <w:r>
+        <w:t xml:space="preserve">beginning, </w:t>
+      </w:r>
+      <w:r>
+        <w:t xml:space="preserve">building a good understanding and helping </w:t>
+      </w:r>
+      <w:r>
+        <w:t>test the software effectively</w:t>
+      </w:r>
+      <w:r>
+        <w:t>.</w:t>
+      </w:r>
+    </w:p>
+    <w:p>
+      <w:pPr>
+        <w:spacing w:after="0"/>
+      </w:pPr>
+      <w:r>
+        <w:t>Disadvantages:</w:t>
+      </w:r>
+    </w:p>
+    <w:p>
+      <w:pPr>
+        <w:spacing w:after="0"/>
+      </w:pPr>
+      <w:r>
+        <w:t xml:space="preserve">It is a derivative of </w:t>
+      </w:r>
+      <w:r>
+        <w:t xml:space="preserve">the </w:t>
+      </w:r>
+      <w:r>
+        <w:t>classic waterfall model, inheriting most of its weaknesses.</w:t>
+      </w:r>
+    </w:p>
+    <w:p>
+      <w:pPr>
+        <w:spacing w:after="0"/>
+      </w:pPr>
+      <w:r>
+        <w:sym w:font="Wingdings" w:char="F0E0"/>
+      </w:r>
+      <w:r>
+        <w:t>High risk and uncertainty.</w:t>
+      </w:r>
+    </w:p>
+    <w:p>
+      <w:pPr>
+        <w:spacing w:after="0"/>
+      </w:pPr>
+      <w:r>
+        <w:sym w:font="Wingdings" w:char="F0E0"/>
+      </w:r>
+      <w:r>
+        <w:t>Not good for complex and object-oriented projects.</w:t>
+      </w:r>
+    </w:p>
+    <w:p>
+      <w:pPr>
+        <w:spacing w:after="0"/>
+      </w:pPr>
+      <w:r>
+        <w:sym w:font="Wingdings" w:char="F0E0"/>
+      </w:r>
+      <w:r>
+        <w:t>Not suitable for projects without clear requirements and having a high risk of changing.</w:t>
+      </w:r>
+    </w:p>
+    <w:p>
+      <w:pPr>
+        <w:spacing w:after="0"/>
+      </w:pPr>
+      <w:r>
+        <w:sym w:font="Wingdings" w:char="F0E0"/>
+      </w:r>
+      <w:r>
+        <w:t xml:space="preserve">This model does not support </w:t>
+      </w:r>
+      <w:r>
+        <w:t xml:space="preserve">the </w:t>
+      </w:r>
+      <w:r>
+        <w:t>overlapping of phases.</w:t>
+      </w:r>
+    </w:p>
+    <w:p>
+      <w:r>
+        <w:sym w:font="Wingdings" w:char="F0E0"/>
+      </w:r>
+      <w:r>
+        <w:t>It does not easily handle concurrent events.</w:t>
+      </w:r>
+    </w:p>
+    <w:p>
+      <w:pPr>
+        <w:pStyle w:val="ListParagraph"/>
+        <w:numPr>
+          <w:ilvl w:val="0"/>
+          <w:numId w:val="5"/>
+        </w:numPr>
+      </w:pPr>
+      <w:r>
+        <w:lastRenderedPageBreak/>
+        <w:t>Agile Software Development</w:t>
+      </w:r>
+    </w:p>
+    <w:p>
+      <w:r>
+        <w:t xml:space="preserve">It is a time-bound iterative approach that builds software incrementally from the start of the project. It is primarily designed to help a project </w:t>
+      </w:r>
+      <w:r>
+        <w:t>adapt quickly to change requests</w:t>
+      </w:r>
+      <w:r>
+        <w:t xml:space="preserve">. Its main aim is to facilitate quick project completion. To accomplish this task, agility is required. Agility is achieved by fitting the process to the project </w:t>
+      </w:r>
+      <w:r>
+        <w:t xml:space="preserve">and </w:t>
+      </w:r>
+      <w:r>
+        <w:t xml:space="preserve">removing non-essential activities for a specific project. Also, anything that </w:t>
+      </w:r>
+      <w:r>
+        <w:t>waste</w:t>
+      </w:r>
+      <w:r>
+        <w:t>s</w:t>
+      </w:r>
+      <w:r>
+        <w:t xml:space="preserve"> time and effort is avoided (documentation).</w:t>
+      </w:r>
+    </w:p>
+    <w:p>
+      <w:r>
+        <w:t xml:space="preserve">It refers to a group of development processes. These processes share some </w:t>
+      </w:r>
+      <w:r>
+        <w:t>essential</w:t>
+      </w:r>
+      <w:r>
+        <w:t xml:space="preserve"> characteristics but </w:t>
+      </w:r>
+      <w:r>
+        <w:t>have specific subtle differences</w:t>
+      </w:r>
+      <w:r>
+        <w:t xml:space="preserve">. Some Agile SDLC models are Crystal, </w:t>
+      </w:r>
+      <w:proofErr w:type="spellStart"/>
+      <w:r>
+        <w:t>Atern</w:t>
+      </w:r>
+      <w:proofErr w:type="spellEnd"/>
+      <w:r>
+        <w:t>, Scrum, etc.</w:t>
+      </w:r>
+    </w:p>
+    <w:p>
+      <w:pPr>
+        <w:spacing w:after="0"/>
+      </w:pPr>
+      <w:r>
+        <w:t>Features:</w:t>
+      </w:r>
+    </w:p>
+    <w:p>
+      <w:pPr>
+        <w:spacing w:after="0"/>
+      </w:pPr>
+      <w:r>
+        <w:sym w:font="Wingdings" w:char="F0E0"/>
+      </w:r>
+      <w:r>
+        <w:t>Agile projects include a customer representative on the team to get a clear understanding of customer requirements.</w:t>
+      </w:r>
+    </w:p>
+    <w:p>
+      <w:pPr>
+        <w:spacing w:after="0"/>
+      </w:pPr>
+      <w:r>
+        <w:sym w:font="Wingdings" w:char="F0E0"/>
+      </w:r>
+      <w:r>
+        <w:t>It relies on working software development rather than comprehensive documentation.</w:t>
+      </w:r>
+    </w:p>
+    <w:p>
+      <w:pPr>
+        <w:spacing w:after="0"/>
+      </w:pPr>
+      <w:r>
+        <w:sym w:font="Wingdings" w:char="F0E0"/>
+      </w:r>
+      <w:r>
+        <w:t xml:space="preserve">Customer requirements are incorporated in incremental software versions delivered in intervals of </w:t>
+      </w:r>
+      <w:r>
+        <w:t xml:space="preserve">a </w:t>
+      </w:r>
+      <w:r>
+        <w:t>few weeks.</w:t>
+      </w:r>
+    </w:p>
+    <w:p>
+      <w:pPr>
+        <w:spacing w:after="0"/>
+      </w:pPr>
+      <w:r>
+        <w:sym w:font="Wingdings" w:char="F0E0"/>
+      </w:r>
+      <w:r>
+        <w:t>Recommended to have small team(5-9) emphasizing on efficient communication and collaborative work environment.</w:t>
+      </w:r>
+    </w:p>
+    <w:p>
+      <w:r>
+        <w:sym w:font="Wingdings" w:char="F0E0"/>
+      </w:r>
+      <w:r>
+        <w:t>Agile development process usually deploys Pair Programming where two programmers work together at one work-station. One does coding while the other reviews the code as it is typed. They switch their roles every hour or so.</w:t>
+      </w:r>
+    </w:p>
+    <w:p>
+      <w:pPr>
+        <w:spacing w:after="0"/>
+      </w:pPr>
+      <w:r>
+        <w:t>Disadvantages:</w:t>
+      </w:r>
+    </w:p>
+    <w:p>
+      <w:pPr>
+        <w:spacing w:after="0"/>
+      </w:pPr>
+      <w:r>
+        <w:sym w:font="Wingdings" w:char="F0E0"/>
+      </w:r>
+      <w:r>
+        <w:t>Lack of formal documents leads to confusion and misinterpretation of important decisions taken during different phases at later points of time by different team members.</w:t>
+      </w:r>
+    </w:p>
+    <w:p>
+      <w:pPr>
+        <w:spacing w:after="0"/>
+      </w:pPr>
+      <w:r>
+        <w:sym w:font="Wingdings" w:char="F0E0"/>
+      </w:r>
+      <w:r>
+        <w:t>It becomes difficult for external experts to review design decisions without formal documents.</w:t>
+      </w:r>
+    </w:p>
+    <w:p>
+      <w:r>
+        <w:sym w:font="Wingdings" w:char="F0E0"/>
+      </w:r>
+      <w:r>
+        <w:t xml:space="preserve">Maintenance becomes a problem after developers disperse after the project completion. </w:t>
+      </w:r>
+    </w:p>
+    <w:p>
+      <w:pPr>
+        <w:jc w:val="center"/>
+      </w:pPr>
+      <w:r>
+        <w:rPr>
+          <w:b/>
+          <w:bCs/>
+        </w:rPr>
+        <w:t>Software Requirement Analysis and Specifications</w:t>
+      </w:r>
+    </w:p>
+    <w:p>
+      <w:r>
+        <w:sym w:font="Wingdings" w:char="F0E0"/>
+      </w:r>
+      <w:r>
+        <w:t xml:space="preserve">A condition of capability users </w:t>
+      </w:r>
+      <w:proofErr w:type="gramStart"/>
+      <w:r>
+        <w:t>need</w:t>
+      </w:r>
+      <w:proofErr w:type="gramEnd"/>
+      <w:r>
+        <w:t xml:space="preserve"> to solve a problem or achieve an objective to satisfy a contract, standard, specification, or other formally imposed documents.</w:t>
+      </w:r>
+    </w:p>
     <w:sectPr>
-      <w:footerReference w:type="default" r:id="rId14"/>
-      <w:headerReference w:type="first" r:id="rId15"/>
-      <w:footerReference w:type="first" r:id="rId16"/>
+      <w:footerReference w:type="default" r:id="rId16"/>
+      <w:headerReference w:type="first" r:id="rId17"/>
+      <w:footerReference w:type="first" r:id="rId18"/>
       <w:pgSz w:w="12240" w:h="15840"/>
       <w:pgMar w:top="720" w:right="720" w:bottom="720" w:left="720" w:header="720" w:footer="720" w:gutter="0"/>
       <w:cols w:space="720"/>
@@ -4021,7 +4913,10 @@
       <w:t xml:space="preserve">Updated on </w:t>
     </w:r>
     <w:r>
-      <w:t>20</w:t>
+      <w:t>2</w:t>
+    </w:r>
+    <w:r>
+      <w:t>2</w:t>
     </w:r>
     <w:r>
       <w:t xml:space="preserve"> Feb 2023</w:t>
@@ -4215,7 +5110,7 @@
   <w:abstractNum w:abstractNumId="2" w15:restartNumberingAfterBreak="0">
     <w:nsid w:val="15790816"/>
     <w:multiLevelType w:val="hybridMultilevel"/>
-    <w:tmpl w:val="56849790"/>
+    <w:tmpl w:val="37762238"/>
     <w:lvl w:ilvl="0" w:tplc="04090013">
       <w:start w:val="1"/>
       <w:numFmt w:val="upperRoman"/>

</xml_diff>